<commit_message>
Fixing bugs in code, plotting some findings, adding plots
</commit_message>
<xml_diff>
--- a/Bayesian Mixture Model Write up.docx
+++ b/Bayesian Mixture Model Write up.docx
@@ -6,148 +6,174 @@
       <w:r>
         <w:t>Bayesian mixture model</w:t>
       </w:r>
-    </w:p>
-    <w:p/>
-    <w:p/>
-    <w:p/>
-    <w:p>
-      <w:r>
-        <w:t xml:space="preserve">For effect sizes and test statistics such as Cohen's d, correlations, t statistics, values were converted into correlation </w:t>
-      </w:r>
-      <w:proofErr w:type="spellStart"/>
-      <w:r>
-        <w:t>coefficents</w:t>
-      </w:r>
-      <w:proofErr w:type="spellEnd"/>
-      <w:r>
-        <w:t xml:space="preserve"> and standard errors were calculated following {Open Science Collaboration, 2015 #611}. However, F values with a df1 of &gt; 1, χ2 values, standard errors have been converted to correlations and Cohen's d values, but methods of obtaining standard errors cannot be computed directly. </w:t>
-      </w:r>
-      <w:r>
-        <w:t xml:space="preserve"> As a simplifying assumption, the following analyses were run estimating the standard error as is typical for </w:t>
-      </w:r>
-      <w:r>
-        <w:t xml:space="preserve">Fisher Z transformed </w:t>
-      </w:r>
-    </w:p>
-    <w:p/>
-    <w:p/>
-    <w:p>
-      <w:r>
-        <w:t>#### Conversion</w:t>
-      </w:r>
-    </w:p>
-    <w:p>
-      <w:r>
-        <w:t xml:space="preserve">All effect sizes were converted into correlation </w:t>
-      </w:r>
-      <w:proofErr w:type="gramStart"/>
-      <w:r>
-        <w:t>coefficients</w:t>
-      </w:r>
-      <w:r>
-        <w:t>, or</w:t>
-      </w:r>
-      <w:proofErr w:type="gramEnd"/>
-      <w:r>
-        <w:t xml:space="preserve"> extracted as such. Only effect sizes which could be converted into correlation </w:t>
-      </w:r>
-      <w:r>
-        <w:t>coefficients</w:t>
-      </w:r>
-      <w:r>
-        <w:t xml:space="preserve"> are used in the current analysis. </w:t>
-      </w:r>
-    </w:p>
-    <w:p/>
-    <w:p/>
-    <w:p>
-      <w:r>
-        <w:t xml:space="preserve">This was done for two primary reasons. Most of the </w:t>
-      </w:r>
-      <w:proofErr w:type="gramStart"/>
-      <w:r>
-        <w:t>large scale</w:t>
-      </w:r>
-      <w:proofErr w:type="gramEnd"/>
-      <w:r>
-        <w:t xml:space="preserve"> replication projects have primarily reported their results in Pearson's r (i.e., all but one of the projects included in the current research). Secondarily, r values are broadly well understood and commonly used by psychologists. </w:t>
-      </w:r>
-    </w:p>
-    <w:p/>
-    <w:p>
-      <w:r>
-        <w:t xml:space="preserve">One of the </w:t>
-      </w:r>
-      <w:proofErr w:type="spellStart"/>
-      <w:r>
-        <w:t>benifits</w:t>
-      </w:r>
-      <w:proofErr w:type="spellEnd"/>
-      <w:r>
-        <w:t xml:space="preserve"> of this approach is that standard errors can be developed for the Cohen's z transform of the correlation </w:t>
-      </w:r>
-      <w:proofErr w:type="spellStart"/>
-      <w:r>
-        <w:t>coefficents</w:t>
-      </w:r>
-      <w:proofErr w:type="spellEnd"/>
-      <w:r>
-        <w:t xml:space="preserve">, and for </w:t>
-      </w:r>
-      <w:proofErr w:type="spellStart"/>
-      <w:r>
-        <w:t>differneces</w:t>
-      </w:r>
-      <w:proofErr w:type="spellEnd"/>
-      <w:r>
-        <w:t xml:space="preserve"> between z-transformed correlation coefficients, if values were developed from test </w:t>
-      </w:r>
-      <w:proofErr w:type="spellStart"/>
-      <w:r>
-        <w:t>statstics</w:t>
-      </w:r>
-      <w:proofErr w:type="spellEnd"/>
-      <w:r>
-        <w:t xml:space="preserve"> of r, t, or F(</w:t>
-      </w:r>
-      <w:proofErr w:type="gramStart"/>
-      <w:r>
-        <w:t>1,df</w:t>
-      </w:r>
-      <w:proofErr w:type="gramEnd"/>
-      <w:r>
-        <w:t xml:space="preserve">2) following (Open Science Collaboration, 2015). However, standard errors developed this way are not valid for F statistics with a $df_1$ of &gt; 1 or chi square statistics. These studies have been </w:t>
-      </w:r>
-      <w:proofErr w:type="spellStart"/>
-      <w:r>
-        <w:t>exlcuded</w:t>
-      </w:r>
-      <w:proofErr w:type="spellEnd"/>
-      <w:r>
-        <w:t xml:space="preserve"> from analyses which require these values [</w:t>
-      </w:r>
-      <w:proofErr w:type="gramStart"/>
-      <w:r>
-        <w:t>...!...</w:t>
-      </w:r>
-      <w:proofErr w:type="gramEnd"/>
-      <w:r>
-        <w:t xml:space="preserve">]. </w:t>
+      <w:r>
+        <w:t xml:space="preserve"> / estimating the effect of </w:t>
+      </w:r>
+      <w:proofErr w:type="spellStart"/>
+      <w:r>
+        <w:t>publciaiton</w:t>
+      </w:r>
+      <w:proofErr w:type="spellEnd"/>
+      <w:r>
+        <w:t xml:space="preserve"> bias on effect sizes accounting for nulls</w:t>
       </w:r>
       <w:bookmarkStart w:id="0" w:name="_GoBack"/>
       <w:bookmarkEnd w:id="0"/>
     </w:p>
+    <w:p>
+      <w:r>
+        <w:t>/</w:t>
+      </w:r>
+    </w:p>
+    <w:p>
+      <w:r>
+        <w:t xml:space="preserve">Maybe, </w:t>
+      </w:r>
+    </w:p>
+    <w:p/>
+    <w:p>
+      <w:r>
+        <w:t xml:space="preserve">For effect sizes and test statistics such as Cohen's d, correlations, t statistics, values were converted into correlation </w:t>
+      </w:r>
+      <w:proofErr w:type="spellStart"/>
+      <w:r>
+        <w:t>coefficents</w:t>
+      </w:r>
+      <w:proofErr w:type="spellEnd"/>
+      <w:r>
+        <w:t xml:space="preserve"> and standard errors were calculated following {Open Science Collaboration, 2015 #611}. However, F values with a df1 of &gt; 1, χ2 values, standard errors have been converted to correlations and Cohen's d values, but methods of obtaining standard errors cannot be computed directly. </w:t>
+      </w:r>
+      <w:r>
+        <w:t xml:space="preserve">As a simplifying assumption, the following analyses were run estimating the </w:t>
+      </w:r>
+      <w:r>
+        <w:t xml:space="preserve">precision of each study as </w:t>
+      </w:r>
+      <w:proofErr w:type="spellStart"/>
+      <w:r>
+        <w:t>as</w:t>
+      </w:r>
+      <w:proofErr w:type="spellEnd"/>
+      <w:r>
+        <w:t xml:space="preserve"> </w:t>
+      </w:r>
+      <w:r>
+        <w:t>[] equation standard error ^ 2 [].</w:t>
+      </w:r>
+      <w:r>
+        <w:t xml:space="preserve"> </w:t>
+      </w:r>
+      <w:r>
+        <w:t xml:space="preserve">In the  </w:t>
+      </w:r>
+    </w:p>
+    <w:p/>
+    <w:p/>
+    <w:p/>
+    <w:p/>
+    <w:p>
+      <w:r>
+        <w:t>#### Conversion</w:t>
+      </w:r>
+    </w:p>
+    <w:p>
+      <w:r>
+        <w:t xml:space="preserve">All effect sizes were converted into correlation </w:t>
+      </w:r>
+      <w:proofErr w:type="gramStart"/>
+      <w:r>
+        <w:t>coefficients</w:t>
+      </w:r>
+      <w:r>
+        <w:t>, or</w:t>
+      </w:r>
+      <w:proofErr w:type="gramEnd"/>
+      <w:r>
+        <w:t xml:space="preserve"> extracted as such. Only effect sizes which could be converted into correlation </w:t>
+      </w:r>
+      <w:r>
+        <w:t>coefficients</w:t>
+      </w:r>
+      <w:r>
+        <w:t xml:space="preserve"> are used in the current analysis. </w:t>
+      </w:r>
+    </w:p>
+    <w:p/>
+    <w:p/>
+    <w:p>
+      <w:r>
+        <w:t xml:space="preserve">This was done for two primary reasons. Most of the </w:t>
+      </w:r>
+      <w:proofErr w:type="gramStart"/>
+      <w:r>
+        <w:t>large scale</w:t>
+      </w:r>
+      <w:proofErr w:type="gramEnd"/>
+      <w:r>
+        <w:t xml:space="preserve"> replication projects have primarily reported their results in Pearson's r (i.e., all but one of the projects included in the current research). Secondarily, r values are broadly well understood and commonly used by psychologists. </w:t>
+      </w:r>
+    </w:p>
+    <w:p/>
+    <w:p>
+      <w:r>
+        <w:t xml:space="preserve">One of the </w:t>
+      </w:r>
+      <w:r>
+        <w:t>benefits</w:t>
+      </w:r>
+      <w:r>
+        <w:t xml:space="preserve"> of this approach is that standard errors can be developed for the Cohen's z transform of the correlation </w:t>
+      </w:r>
+      <w:r>
+        <w:t>coefficients</w:t>
+      </w:r>
+      <w:r>
+        <w:t xml:space="preserve">, and for </w:t>
+      </w:r>
+      <w:r>
+        <w:t>differences</w:t>
+      </w:r>
+      <w:r>
+        <w:t xml:space="preserve"> between z-transformed correlation coefficients, if values were developed from test </w:t>
+      </w:r>
+      <w:r>
+        <w:t>statistics</w:t>
+      </w:r>
+      <w:r>
+        <w:t xml:space="preserve"> of r, t, or F(</w:t>
+      </w:r>
+      <w:proofErr w:type="gramStart"/>
+      <w:r>
+        <w:t>1,df</w:t>
+      </w:r>
+      <w:proofErr w:type="gramEnd"/>
+      <w:r>
+        <w:t xml:space="preserve">2) following (Open Science Collaboration, 2015). However, standard errors developed this way are not valid for F statistics with a $df_1$ of &gt; 1 or chi square statistics. These studies have been </w:t>
+      </w:r>
+      <w:r>
+        <w:t>excluded</w:t>
+      </w:r>
+      <w:r>
+        <w:t xml:space="preserve"> from analyses which require these values [</w:t>
+      </w:r>
+      <w:proofErr w:type="gramStart"/>
+      <w:r>
+        <w:t>...!...</w:t>
+      </w:r>
+      <w:proofErr w:type="gramEnd"/>
+      <w:r>
+        <w:t xml:space="preserve">]. </w:t>
+      </w:r>
+    </w:p>
     <w:p/>
     <w:p/>
     <w:p>
       <w:r>
         <w:t xml:space="preserve">Effects which were non-significant were included following the inclusion rules used by studies </w:t>
       </w:r>
-      <w:proofErr w:type="spellStart"/>
-      <w:r>
-        <w:t>includied</w:t>
-      </w:r>
-      <w:proofErr w:type="spellEnd"/>
+      <w:r>
+        <w:t>included</w:t>
+      </w:r>
       <w:r>
         <w:t xml:space="preserve"> - if the original authors reported them as significant. This means that some of the p values for included studies were in fact over .05. Results which were not reported as significant were not included. </w:t>
       </w:r>
@@ -155,6 +181,7 @@
     <w:p/>
     <w:p>
       <w:r>
+        <w:lastRenderedPageBreak/>
         <w:t xml:space="preserve">Because in the </w:t>
       </w:r>
       <w:proofErr w:type="spellStart"/>
@@ -167,7 +194,13 @@
       </w:r>
       <w:proofErr w:type="spellStart"/>
       <w:r>
-        <w:t>disattenuated</w:t>
+        <w:t>d</w:t>
+      </w:r>
+      <w:r>
+        <w:t>is</w:t>
+      </w:r>
+      <w:r>
+        <w:t>attenuated</w:t>
       </w:r>
       <w:proofErr w:type="spellEnd"/>
       <w:r>
@@ -179,11 +212,7 @@
       </w:r>
       <w:proofErr w:type="spellEnd"/>
       <w:r>
-        <w:t xml:space="preserve"> formula to estimate the trait-outcome associations that would be expected if our outcome measure had used the same number of items as the original study (Lord &amp; </w:t>
-      </w:r>
-      <w:r>
-        <w:lastRenderedPageBreak/>
-        <w:t xml:space="preserve">Novick, 1968). Following the other </w:t>
+        <w:t xml:space="preserve"> formula to estimate the trait-outcome associations that would be expected if our outcome measure had used the same number of items as the original study (Lord &amp; Novick, 1968). Following the other </w:t>
       </w:r>
       <w:proofErr w:type="gramStart"/>
       <w:r>
@@ -193,11 +222,9 @@
       <w:r>
         <w:t xml:space="preserve"> replication studies, the signs of negative original correlations were set to positive (and the sign of the </w:t>
       </w:r>
-      <w:proofErr w:type="spellStart"/>
-      <w:r>
-        <w:t>replicaiton</w:t>
-      </w:r>
-      <w:proofErr w:type="spellEnd"/>
+      <w:r>
+        <w:t>replication</w:t>
+      </w:r>
       <w:r>
         <w:t xml:space="preserve"> sample were switched too). </w:t>
       </w:r>

</xml_diff>